<commit_message>
update lp dan tugas
</commit_message>
<xml_diff>
--- a/Design Thinking/Tugas/TUGAS DESIGN THINKING.docx
+++ b/Design Thinking/Tugas/TUGAS DESIGN THINKING.docx
@@ -90,6 +90,47 @@
         <w:t>Sidik</w:t>
       </w:r>
       <w:proofErr w:type="spellEnd"/>
+      <w:r>
+        <w:rPr>
+          <w:rFonts w:ascii="Times New Roman" w:eastAsia="Times New Roman" w:hAnsi="Times New Roman" w:cs="Times New Roman"/>
+          <w:b/>
+          <w:bCs/>
+          <w:kern w:val="0"/>
+          <w:sz w:val="24"/>
+          <w:szCs w:val="24"/>
+          <w:lang w:eastAsia="en-ID"/>
+          <w14:ligatures w14:val="none"/>
+        </w:rPr>
+        <w:br/>
+      </w:r>
+      <w:proofErr w:type="gramStart"/>
+      <w:r>
+        <w:rPr>
+          <w:rFonts w:ascii="Times New Roman" w:eastAsia="Times New Roman" w:hAnsi="Times New Roman" w:cs="Times New Roman"/>
+          <w:b/>
+          <w:bCs/>
+          <w:kern w:val="0"/>
+          <w:sz w:val="24"/>
+          <w:szCs w:val="24"/>
+          <w:lang w:eastAsia="en-ID"/>
+          <w14:ligatures w14:val="none"/>
+        </w:rPr>
+        <w:t>Topik :</w:t>
+      </w:r>
+      <w:proofErr w:type="gramEnd"/>
+      <w:r>
+        <w:rPr>
+          <w:rFonts w:ascii="Times New Roman" w:eastAsia="Times New Roman" w:hAnsi="Times New Roman" w:cs="Times New Roman"/>
+          <w:b/>
+          <w:bCs/>
+          <w:kern w:val="0"/>
+          <w:sz w:val="24"/>
+          <w:szCs w:val="24"/>
+          <w:lang w:eastAsia="en-ID"/>
+          <w14:ligatures w14:val="none"/>
+        </w:rPr>
+        <w:t xml:space="preserve"> Solusi UMKM Go Online</w:t>
+      </w:r>
     </w:p>
     <w:p>
       <w:pPr>
@@ -3215,17 +3256,102 @@
           <w14:ligatures w14:val="none"/>
         </w:rPr>
       </w:pPr>
-      <w:r>
-        <w:rPr>
-          <w:rFonts w:ascii="Times New Roman" w:eastAsia="Times New Roman" w:hAnsi="Times New Roman" w:cs="Times New Roman"/>
-          <w:kern w:val="0"/>
-          <w:sz w:val="27"/>
-          <w:szCs w:val="27"/>
-          <w:lang w:eastAsia="en-ID"/>
-          <w14:ligatures w14:val="none"/>
-        </w:rPr>
+    </w:p>
+    <w:p>
+      <w:pPr>
+        <w:spacing w:before="100" w:beforeAutospacing="1" w:after="100" w:afterAutospacing="1" w:line="240" w:lineRule="auto"/>
+        <w:outlineLvl w:val="2"/>
+        <w:rPr>
+          <w:rFonts w:ascii="Times New Roman" w:eastAsia="Times New Roman" w:hAnsi="Times New Roman" w:cs="Times New Roman"/>
+          <w:kern w:val="0"/>
+          <w:sz w:val="27"/>
+          <w:szCs w:val="27"/>
+          <w:lang w:eastAsia="en-ID"/>
+          <w14:ligatures w14:val="none"/>
+        </w:rPr>
+      </w:pPr>
+    </w:p>
+    <w:p>
+      <w:pPr>
+        <w:spacing w:before="100" w:beforeAutospacing="1" w:after="100" w:afterAutospacing="1" w:line="240" w:lineRule="auto"/>
+        <w:outlineLvl w:val="2"/>
+        <w:rPr>
+          <w:rFonts w:ascii="Times New Roman" w:eastAsia="Times New Roman" w:hAnsi="Times New Roman" w:cs="Times New Roman"/>
+          <w:kern w:val="0"/>
+          <w:sz w:val="27"/>
+          <w:szCs w:val="27"/>
+          <w:lang w:eastAsia="en-ID"/>
+          <w14:ligatures w14:val="none"/>
+        </w:rPr>
+      </w:pPr>
+    </w:p>
+    <w:p>
+      <w:pPr>
+        <w:spacing w:before="100" w:beforeAutospacing="1" w:after="100" w:afterAutospacing="1" w:line="240" w:lineRule="auto"/>
+        <w:outlineLvl w:val="2"/>
+        <w:rPr>
+          <w:rFonts w:ascii="Times New Roman" w:eastAsia="Times New Roman" w:hAnsi="Times New Roman" w:cs="Times New Roman"/>
+          <w:kern w:val="0"/>
+          <w:sz w:val="27"/>
+          <w:szCs w:val="27"/>
+          <w:lang w:eastAsia="en-ID"/>
+          <w14:ligatures w14:val="none"/>
+        </w:rPr>
+      </w:pPr>
+    </w:p>
+    <w:p>
+      <w:pPr>
+        <w:spacing w:before="100" w:beforeAutospacing="1" w:after="100" w:afterAutospacing="1" w:line="240" w:lineRule="auto"/>
+        <w:outlineLvl w:val="2"/>
+        <w:rPr>
+          <w:rFonts w:ascii="Times New Roman" w:eastAsia="Times New Roman" w:hAnsi="Times New Roman" w:cs="Times New Roman"/>
+          <w:kern w:val="0"/>
+          <w:sz w:val="27"/>
+          <w:szCs w:val="27"/>
+          <w:lang w:eastAsia="en-ID"/>
+          <w14:ligatures w14:val="none"/>
+        </w:rPr>
+      </w:pPr>
+    </w:p>
+    <w:p>
+      <w:pPr>
+        <w:spacing w:before="100" w:beforeAutospacing="1" w:after="100" w:afterAutospacing="1" w:line="240" w:lineRule="auto"/>
+        <w:outlineLvl w:val="2"/>
+        <w:rPr>
+          <w:rFonts w:ascii="Times New Roman" w:eastAsia="Times New Roman" w:hAnsi="Times New Roman" w:cs="Times New Roman"/>
+          <w:kern w:val="0"/>
+          <w:sz w:val="27"/>
+          <w:szCs w:val="27"/>
+          <w:lang w:eastAsia="en-ID"/>
+          <w14:ligatures w14:val="none"/>
+        </w:rPr>
+      </w:pPr>
+    </w:p>
+    <w:p>
+      <w:pPr>
+        <w:spacing w:before="100" w:beforeAutospacing="1" w:after="100" w:afterAutospacing="1" w:line="240" w:lineRule="auto"/>
+        <w:outlineLvl w:val="2"/>
+        <w:rPr>
+          <w:rFonts w:ascii="Times New Roman" w:eastAsia="Times New Roman" w:hAnsi="Times New Roman" w:cs="Times New Roman"/>
+          <w:kern w:val="0"/>
+          <w:sz w:val="27"/>
+          <w:szCs w:val="27"/>
+          <w:lang w:eastAsia="en-ID"/>
+          <w14:ligatures w14:val="none"/>
+        </w:rPr>
+      </w:pPr>
+      <w:r>
+        <w:rPr>
+          <w:rFonts w:ascii="Times New Roman" w:eastAsia="Times New Roman" w:hAnsi="Times New Roman" w:cs="Times New Roman"/>
+          <w:kern w:val="0"/>
+          <w:sz w:val="27"/>
+          <w:szCs w:val="27"/>
+          <w:lang w:eastAsia="en-ID"/>
+          <w14:ligatures w14:val="none"/>
+        </w:rPr>
+        <w:lastRenderedPageBreak/>
         <w:pict w14:anchorId="627ABA03">
-          <v:rect id="_x0000_i1157" style="width:0;height:1.5pt" o:hralign="center" o:hrstd="t" o:hr="t" fillcolor="#a0a0a0" stroked="f"/>
+          <v:rect id="_x0000_i1025" style="width:0;height:1.5pt" o:hralign="center" o:hrstd="t" o:hr="t" fillcolor="#a0a0a0" stroked="f"/>
         </w:pict>
       </w:r>
     </w:p>
@@ -3881,7 +4007,6 @@
           <w:lang w:eastAsia="en-ID"/>
           <w14:ligatures w14:val="none"/>
         </w:rPr>
-        <w:lastRenderedPageBreak/>
         <w:t xml:space="preserve">Affinity Mapping: </w:t>
       </w:r>
       <w:proofErr w:type="spellStart"/>
@@ -6378,17 +6503,130 @@
           <w14:ligatures w14:val="none"/>
         </w:rPr>
       </w:pPr>
-      <w:r>
-        <w:rPr>
-          <w:rFonts w:ascii="Times New Roman" w:eastAsia="Times New Roman" w:hAnsi="Times New Roman" w:cs="Times New Roman"/>
-          <w:kern w:val="0"/>
-          <w:sz w:val="27"/>
-          <w:szCs w:val="27"/>
-          <w:lang w:eastAsia="en-ID"/>
-          <w14:ligatures w14:val="none"/>
-        </w:rPr>
+    </w:p>
+    <w:p>
+      <w:pPr>
+        <w:spacing w:before="100" w:beforeAutospacing="1" w:after="100" w:afterAutospacing="1" w:line="240" w:lineRule="auto"/>
+        <w:outlineLvl w:val="2"/>
+        <w:rPr>
+          <w:rFonts w:ascii="Times New Roman" w:eastAsia="Times New Roman" w:hAnsi="Times New Roman" w:cs="Times New Roman"/>
+          <w:kern w:val="0"/>
+          <w:sz w:val="27"/>
+          <w:szCs w:val="27"/>
+          <w:lang w:eastAsia="en-ID"/>
+          <w14:ligatures w14:val="none"/>
+        </w:rPr>
+      </w:pPr>
+    </w:p>
+    <w:p>
+      <w:pPr>
+        <w:spacing w:before="100" w:beforeAutospacing="1" w:after="100" w:afterAutospacing="1" w:line="240" w:lineRule="auto"/>
+        <w:outlineLvl w:val="2"/>
+        <w:rPr>
+          <w:rFonts w:ascii="Times New Roman" w:eastAsia="Times New Roman" w:hAnsi="Times New Roman" w:cs="Times New Roman"/>
+          <w:kern w:val="0"/>
+          <w:sz w:val="27"/>
+          <w:szCs w:val="27"/>
+          <w:lang w:eastAsia="en-ID"/>
+          <w14:ligatures w14:val="none"/>
+        </w:rPr>
+      </w:pPr>
+    </w:p>
+    <w:p>
+      <w:pPr>
+        <w:spacing w:before="100" w:beforeAutospacing="1" w:after="100" w:afterAutospacing="1" w:line="240" w:lineRule="auto"/>
+        <w:outlineLvl w:val="2"/>
+        <w:rPr>
+          <w:rFonts w:ascii="Times New Roman" w:eastAsia="Times New Roman" w:hAnsi="Times New Roman" w:cs="Times New Roman"/>
+          <w:kern w:val="0"/>
+          <w:sz w:val="27"/>
+          <w:szCs w:val="27"/>
+          <w:lang w:eastAsia="en-ID"/>
+          <w14:ligatures w14:val="none"/>
+        </w:rPr>
+      </w:pPr>
+    </w:p>
+    <w:p>
+      <w:pPr>
+        <w:spacing w:before="100" w:beforeAutospacing="1" w:after="100" w:afterAutospacing="1" w:line="240" w:lineRule="auto"/>
+        <w:outlineLvl w:val="2"/>
+        <w:rPr>
+          <w:rFonts w:ascii="Times New Roman" w:eastAsia="Times New Roman" w:hAnsi="Times New Roman" w:cs="Times New Roman"/>
+          <w:kern w:val="0"/>
+          <w:sz w:val="27"/>
+          <w:szCs w:val="27"/>
+          <w:lang w:eastAsia="en-ID"/>
+          <w14:ligatures w14:val="none"/>
+        </w:rPr>
+      </w:pPr>
+    </w:p>
+    <w:p>
+      <w:pPr>
+        <w:spacing w:before="100" w:beforeAutospacing="1" w:after="100" w:afterAutospacing="1" w:line="240" w:lineRule="auto"/>
+        <w:outlineLvl w:val="2"/>
+        <w:rPr>
+          <w:rFonts w:ascii="Times New Roman" w:eastAsia="Times New Roman" w:hAnsi="Times New Roman" w:cs="Times New Roman"/>
+          <w:kern w:val="0"/>
+          <w:sz w:val="27"/>
+          <w:szCs w:val="27"/>
+          <w:lang w:eastAsia="en-ID"/>
+          <w14:ligatures w14:val="none"/>
+        </w:rPr>
+      </w:pPr>
+    </w:p>
+    <w:p>
+      <w:pPr>
+        <w:spacing w:before="100" w:beforeAutospacing="1" w:after="100" w:afterAutospacing="1" w:line="240" w:lineRule="auto"/>
+        <w:outlineLvl w:val="2"/>
+        <w:rPr>
+          <w:rFonts w:ascii="Times New Roman" w:eastAsia="Times New Roman" w:hAnsi="Times New Roman" w:cs="Times New Roman"/>
+          <w:kern w:val="0"/>
+          <w:sz w:val="27"/>
+          <w:szCs w:val="27"/>
+          <w:lang w:eastAsia="en-ID"/>
+          <w14:ligatures w14:val="none"/>
+        </w:rPr>
+      </w:pPr>
+    </w:p>
+    <w:p>
+      <w:pPr>
+        <w:spacing w:before="100" w:beforeAutospacing="1" w:after="100" w:afterAutospacing="1" w:line="240" w:lineRule="auto"/>
+        <w:outlineLvl w:val="2"/>
+        <w:rPr>
+          <w:rFonts w:ascii="Times New Roman" w:eastAsia="Times New Roman" w:hAnsi="Times New Roman" w:cs="Times New Roman"/>
+          <w:kern w:val="0"/>
+          <w:sz w:val="27"/>
+          <w:szCs w:val="27"/>
+          <w:lang w:eastAsia="en-ID"/>
+          <w14:ligatures w14:val="none"/>
+        </w:rPr>
+      </w:pPr>
+    </w:p>
+    <w:p>
+      <w:pPr>
+        <w:spacing w:before="100" w:beforeAutospacing="1" w:after="100" w:afterAutospacing="1" w:line="240" w:lineRule="auto"/>
+        <w:outlineLvl w:val="2"/>
+        <w:rPr>
+          <w:rFonts w:ascii="Times New Roman" w:eastAsia="Times New Roman" w:hAnsi="Times New Roman" w:cs="Times New Roman"/>
+          <w:kern w:val="0"/>
+          <w:sz w:val="27"/>
+          <w:szCs w:val="27"/>
+          <w:lang w:eastAsia="en-ID"/>
+          <w14:ligatures w14:val="none"/>
+        </w:rPr>
+      </w:pPr>
+      <w:r>
+        <w:rPr>
+          <w:rFonts w:ascii="Times New Roman" w:eastAsia="Times New Roman" w:hAnsi="Times New Roman" w:cs="Times New Roman"/>
+          <w:kern w:val="0"/>
+          <w:sz w:val="27"/>
+          <w:szCs w:val="27"/>
+          <w:lang w:eastAsia="en-ID"/>
+          <w14:ligatures w14:val="none"/>
+        </w:rPr>
+        <w:lastRenderedPageBreak/>
         <w:pict w14:anchorId="193EE0A8">
-          <v:rect id="_x0000_i1158" style="width:0;height:1.5pt" o:hralign="center" o:hrstd="t" o:hr="t" fillcolor="#a0a0a0" stroked="f"/>
+          <v:rect id="_x0000_i1026" style="width:0;height:1.5pt" o:hralign="center" o:hrstd="t" o:hr="t" fillcolor="#a0a0a0" stroked="f"/>
         </w:pict>
       </w:r>
     </w:p>
@@ -8686,7 +8924,6 @@
           <w:lang w:eastAsia="en-ID"/>
           <w14:ligatures w14:val="none"/>
         </w:rPr>
-        <w:lastRenderedPageBreak/>
         <w:t xml:space="preserve">Output Fase Ini: Daftar ide-ide </w:t>
       </w:r>
       <w:proofErr w:type="spellStart"/>
@@ -8849,15 +9086,223 @@
       </w:pPr>
       <w:r>
         <w:rPr>
-          <w:rFonts w:ascii="Times New Roman" w:eastAsia="Times New Roman" w:hAnsi="Times New Roman" w:cs="Times New Roman"/>
-          <w:kern w:val="0"/>
-          <w:sz w:val="27"/>
-          <w:szCs w:val="27"/>
-          <w:lang w:eastAsia="en-ID"/>
-          <w14:ligatures w14:val="none"/>
-        </w:rPr>
-        <w:pict w14:anchorId="1C3D3F29">
-          <v:rect id="_x0000_i1159" style="width:0;height:1.5pt" o:hralign="center" o:hrstd="t" o:hr="t" fillcolor="#a0a0a0" stroked="f"/>
+          <w:noProof/>
+        </w:rPr>
+        <w:drawing>
+          <wp:anchor distT="0" distB="0" distL="114300" distR="114300" simplePos="0" relativeHeight="251659264" behindDoc="0" locked="0" layoutInCell="1" allowOverlap="1" wp14:anchorId="44543B2D" wp14:editId="6E6EF9D9">
+            <wp:simplePos x="0" y="0"/>
+            <wp:positionH relativeFrom="margin">
+              <wp:posOffset>0</wp:posOffset>
+            </wp:positionH>
+            <wp:positionV relativeFrom="paragraph">
+              <wp:posOffset>-635</wp:posOffset>
+            </wp:positionV>
+            <wp:extent cx="2849169" cy="3935730"/>
+            <wp:effectExtent l="0" t="0" r="8890" b="7620"/>
+            <wp:wrapNone/>
+            <wp:docPr id="1618877832" name="Picture 1" descr="A screenshot of a computer screen&#10;&#10;AI-generated content may be incorrect."/>
+            <wp:cNvGraphicFramePr>
+              <a:graphicFrameLocks xmlns:a="http://schemas.openxmlformats.org/drawingml/2006/main" noChangeAspect="1"/>
+            </wp:cNvGraphicFramePr>
+            <a:graphic xmlns:a="http://schemas.openxmlformats.org/drawingml/2006/main">
+              <a:graphicData uri="http://schemas.openxmlformats.org/drawingml/2006/picture">
+                <pic:pic xmlns:pic="http://schemas.openxmlformats.org/drawingml/2006/picture">
+                  <pic:nvPicPr>
+                    <pic:cNvPr id="1618877832" name="Picture 1" descr="A screenshot of a computer screen&#10;&#10;AI-generated content may be incorrect."/>
+                    <pic:cNvPicPr>
+                      <a:picLocks noChangeAspect="1" noChangeArrowheads="1"/>
+                    </pic:cNvPicPr>
+                  </pic:nvPicPr>
+                  <pic:blipFill>
+                    <a:blip r:embed="rId5" cstate="print">
+                      <a:extLst>
+                        <a:ext uri="{28A0092B-C50C-407E-A947-70E740481C1C}">
+                          <a14:useLocalDpi xmlns:a14="http://schemas.microsoft.com/office/drawing/2010/main" val="0"/>
+                        </a:ext>
+                      </a:extLst>
+                    </a:blip>
+                    <a:srcRect/>
+                    <a:stretch>
+                      <a:fillRect/>
+                    </a:stretch>
+                  </pic:blipFill>
+                  <pic:spPr bwMode="auto">
+                    <a:xfrm>
+                      <a:off x="0" y="0"/>
+                      <a:ext cx="2849169" cy="3935730"/>
+                    </a:xfrm>
+                    <a:prstGeom prst="rect">
+                      <a:avLst/>
+                    </a:prstGeom>
+                    <a:noFill/>
+                    <a:ln>
+                      <a:noFill/>
+                    </a:ln>
+                  </pic:spPr>
+                </pic:pic>
+              </a:graphicData>
+            </a:graphic>
+            <wp14:sizeRelH relativeFrom="margin">
+              <wp14:pctWidth>0</wp14:pctWidth>
+            </wp14:sizeRelH>
+            <wp14:sizeRelV relativeFrom="margin">
+              <wp14:pctHeight>0</wp14:pctHeight>
+            </wp14:sizeRelV>
+          </wp:anchor>
+        </w:drawing>
+      </w:r>
+    </w:p>
+    <w:p>
+      <w:pPr>
+        <w:spacing w:before="100" w:beforeAutospacing="1" w:after="100" w:afterAutospacing="1" w:line="240" w:lineRule="auto"/>
+        <w:outlineLvl w:val="2"/>
+        <w:rPr>
+          <w:rFonts w:ascii="Times New Roman" w:eastAsia="Times New Roman" w:hAnsi="Times New Roman" w:cs="Times New Roman"/>
+          <w:kern w:val="0"/>
+          <w:sz w:val="27"/>
+          <w:szCs w:val="27"/>
+          <w:lang w:eastAsia="en-ID"/>
+          <w14:ligatures w14:val="none"/>
+        </w:rPr>
+      </w:pPr>
+    </w:p>
+    <w:p>
+      <w:pPr>
+        <w:spacing w:before="100" w:beforeAutospacing="1" w:after="100" w:afterAutospacing="1" w:line="240" w:lineRule="auto"/>
+        <w:outlineLvl w:val="2"/>
+        <w:rPr>
+          <w:rFonts w:ascii="Times New Roman" w:eastAsia="Times New Roman" w:hAnsi="Times New Roman" w:cs="Times New Roman"/>
+          <w:kern w:val="0"/>
+          <w:sz w:val="27"/>
+          <w:szCs w:val="27"/>
+          <w:lang w:eastAsia="en-ID"/>
+          <w14:ligatures w14:val="none"/>
+        </w:rPr>
+      </w:pPr>
+    </w:p>
+    <w:p>
+      <w:pPr>
+        <w:spacing w:before="100" w:beforeAutospacing="1" w:after="100" w:afterAutospacing="1" w:line="240" w:lineRule="auto"/>
+        <w:outlineLvl w:val="2"/>
+        <w:rPr>
+          <w:rFonts w:ascii="Times New Roman" w:eastAsia="Times New Roman" w:hAnsi="Times New Roman" w:cs="Times New Roman"/>
+          <w:kern w:val="0"/>
+          <w:sz w:val="27"/>
+          <w:szCs w:val="27"/>
+          <w:lang w:eastAsia="en-ID"/>
+          <w14:ligatures w14:val="none"/>
+        </w:rPr>
+      </w:pPr>
+    </w:p>
+    <w:p>
+      <w:pPr>
+        <w:spacing w:before="100" w:beforeAutospacing="1" w:after="100" w:afterAutospacing="1" w:line="240" w:lineRule="auto"/>
+        <w:outlineLvl w:val="2"/>
+        <w:rPr>
+          <w:rFonts w:ascii="Times New Roman" w:eastAsia="Times New Roman" w:hAnsi="Times New Roman" w:cs="Times New Roman"/>
+          <w:kern w:val="0"/>
+          <w:sz w:val="27"/>
+          <w:szCs w:val="27"/>
+          <w:lang w:eastAsia="en-ID"/>
+          <w14:ligatures w14:val="none"/>
+        </w:rPr>
+      </w:pPr>
+    </w:p>
+    <w:p>
+      <w:pPr>
+        <w:spacing w:before="100" w:beforeAutospacing="1" w:after="100" w:afterAutospacing="1" w:line="240" w:lineRule="auto"/>
+        <w:outlineLvl w:val="2"/>
+        <w:rPr>
+          <w:rFonts w:ascii="Times New Roman" w:eastAsia="Times New Roman" w:hAnsi="Times New Roman" w:cs="Times New Roman"/>
+          <w:kern w:val="0"/>
+          <w:sz w:val="27"/>
+          <w:szCs w:val="27"/>
+          <w:lang w:eastAsia="en-ID"/>
+          <w14:ligatures w14:val="none"/>
+        </w:rPr>
+      </w:pPr>
+    </w:p>
+    <w:p>
+      <w:pPr>
+        <w:spacing w:before="100" w:beforeAutospacing="1" w:after="100" w:afterAutospacing="1" w:line="240" w:lineRule="auto"/>
+        <w:outlineLvl w:val="2"/>
+        <w:rPr>
+          <w:rFonts w:ascii="Times New Roman" w:eastAsia="Times New Roman" w:hAnsi="Times New Roman" w:cs="Times New Roman"/>
+          <w:kern w:val="0"/>
+          <w:sz w:val="27"/>
+          <w:szCs w:val="27"/>
+          <w:lang w:eastAsia="en-ID"/>
+          <w14:ligatures w14:val="none"/>
+        </w:rPr>
+      </w:pPr>
+    </w:p>
+    <w:p>
+      <w:pPr>
+        <w:spacing w:before="100" w:beforeAutospacing="1" w:after="100" w:afterAutospacing="1" w:line="240" w:lineRule="auto"/>
+        <w:outlineLvl w:val="2"/>
+        <w:rPr>
+          <w:rFonts w:ascii="Times New Roman" w:eastAsia="Times New Roman" w:hAnsi="Times New Roman" w:cs="Times New Roman"/>
+          <w:kern w:val="0"/>
+          <w:sz w:val="27"/>
+          <w:szCs w:val="27"/>
+          <w:lang w:eastAsia="en-ID"/>
+          <w14:ligatures w14:val="none"/>
+        </w:rPr>
+      </w:pPr>
+    </w:p>
+    <w:p>
+      <w:pPr>
+        <w:spacing w:before="100" w:beforeAutospacing="1" w:after="100" w:afterAutospacing="1" w:line="240" w:lineRule="auto"/>
+        <w:outlineLvl w:val="2"/>
+        <w:rPr>
+          <w:rFonts w:ascii="Times New Roman" w:eastAsia="Times New Roman" w:hAnsi="Times New Roman" w:cs="Times New Roman"/>
+          <w:kern w:val="0"/>
+          <w:sz w:val="27"/>
+          <w:szCs w:val="27"/>
+          <w:lang w:eastAsia="en-ID"/>
+          <w14:ligatures w14:val="none"/>
+        </w:rPr>
+      </w:pPr>
+    </w:p>
+    <w:p>
+      <w:pPr>
+        <w:spacing w:before="100" w:beforeAutospacing="1" w:after="100" w:afterAutospacing="1" w:line="240" w:lineRule="auto"/>
+        <w:outlineLvl w:val="2"/>
+        <w:rPr>
+          <w:rFonts w:ascii="Times New Roman" w:eastAsia="Times New Roman" w:hAnsi="Times New Roman" w:cs="Times New Roman"/>
+          <w:kern w:val="0"/>
+          <w:sz w:val="27"/>
+          <w:szCs w:val="27"/>
+          <w:lang w:eastAsia="en-ID"/>
+          <w14:ligatures w14:val="none"/>
+        </w:rPr>
+      </w:pPr>
+    </w:p>
+    <w:p>
+      <w:pPr>
+        <w:spacing w:before="100" w:beforeAutospacing="1" w:after="100" w:afterAutospacing="1" w:line="240" w:lineRule="auto"/>
+        <w:outlineLvl w:val="2"/>
+        <w:rPr>
+          <w:rFonts w:ascii="Times New Roman" w:eastAsia="Times New Roman" w:hAnsi="Times New Roman" w:cs="Times New Roman"/>
+          <w:kern w:val="0"/>
+          <w:sz w:val="27"/>
+          <w:szCs w:val="27"/>
+          <w:lang w:eastAsia="en-ID"/>
+          <w14:ligatures w14:val="none"/>
+        </w:rPr>
+      </w:pPr>
+      <w:r>
+        <w:rPr>
+          <w:rFonts w:ascii="Times New Roman" w:eastAsia="Times New Roman" w:hAnsi="Times New Roman" w:cs="Times New Roman"/>
+          <w:kern w:val="0"/>
+          <w:sz w:val="27"/>
+          <w:szCs w:val="27"/>
+          <w:lang w:eastAsia="en-ID"/>
+          <w14:ligatures w14:val="none"/>
+        </w:rPr>
+        <w:lastRenderedPageBreak/>
+        <w:pict w14:anchorId="50879906">
+          <v:rect id="_x0000_i1052" style="width:0;height:1.5pt" o:hralign="center" o:hrstd="t" o:hr="t" fillcolor="#a0a0a0" stroked="f"/>
         </w:pict>
       </w:r>
     </w:p>
@@ -10750,7 +11195,7 @@
           <w14:ligatures w14:val="none"/>
         </w:rPr>
         <w:pict w14:anchorId="74ACCF39">
-          <v:rect id="_x0000_i1160" style="width:0;height:1.5pt" o:hralign="center" o:hrstd="t" o:hr="t" fillcolor="#a0a0a0" stroked="f"/>
+          <v:rect id="_x0000_i1028" style="width:0;height:1.5pt" o:hralign="center" o:hrstd="t" o:hr="t" fillcolor="#a0a0a0" stroked="f"/>
         </w:pict>
       </w:r>
     </w:p>
@@ -15128,6 +15573,7 @@
   <w:style w:type="character" w:default="1" w:styleId="DefaultParagraphFont">
     <w:name w:val="Default Paragraph Font"/>
     <w:uiPriority w:val="1"/>
+    <w:semiHidden/>
     <w:unhideWhenUsed/>
   </w:style>
   <w:style w:type="table" w:default="1" w:styleId="TableNormal">

</xml_diff>